<commit_message>
added text for git status
</commit_message>
<xml_diff>
--- a/Git One.docx
+++ b/Git One.docx
@@ -46,122 +46,294 @@
         <w:rPr>
           <w:i/>
           <w:iCs/>
+          <w:sz w:val="24"/>
+          <w:szCs w:val="24"/>
+        </w:rPr>
+      </w:pPr>
+      <w:r>
+        <w:rPr>
+          <w:sz w:val="24"/>
+          <w:szCs w:val="24"/>
+        </w:rPr>
+        <w:t xml:space="preserve">To add new files, you need to go to the directory and enter </w:t>
+      </w:r>
+      <w:r>
+        <w:rPr>
+          <w:i/>
+          <w:iCs/>
+          <w:sz w:val="24"/>
+          <w:szCs w:val="24"/>
+        </w:rPr>
+        <w:t>git add .</w:t>
+      </w:r>
+    </w:p>
+    <w:p>
+      <w:pPr>
+        <w:rPr>
+          <w:i/>
+          <w:iCs/>
+          <w:sz w:val="24"/>
+          <w:szCs w:val="24"/>
+        </w:rPr>
+      </w:pPr>
+      <w:r>
+        <w:rPr>
+          <w:sz w:val="24"/>
+          <w:szCs w:val="24"/>
+        </w:rPr>
+        <w:t xml:space="preserve">This will add all files except the ones that contain </w:t>
+      </w:r>
+      <w:r>
+        <w:rPr>
+          <w:i/>
+          <w:iCs/>
+          <w:sz w:val="24"/>
+          <w:szCs w:val="24"/>
+        </w:rPr>
+        <w:t>.gitignore</w:t>
+      </w:r>
+    </w:p>
+    <w:p>
+      <w:pPr>
+        <w:rPr>
+          <w:i/>
+          <w:iCs/>
+          <w:sz w:val="24"/>
+          <w:szCs w:val="24"/>
+        </w:rPr>
+      </w:pPr>
+      <w:r>
+        <w:rPr>
+          <w:sz w:val="24"/>
+          <w:szCs w:val="24"/>
+        </w:rPr>
+        <w:t xml:space="preserve">Alternatively you can use </w:t>
+      </w:r>
+      <w:r>
+        <w:rPr>
+          <w:i/>
+          <w:iCs/>
+          <w:sz w:val="24"/>
+          <w:szCs w:val="24"/>
+        </w:rPr>
+        <w:t>git add filename/pattern</w:t>
+      </w:r>
+    </w:p>
+    <w:p>
+      <w:pPr>
+        <w:rPr>
+          <w:sz w:val="24"/>
+          <w:szCs w:val="24"/>
+        </w:rPr>
+      </w:pPr>
+      <w:r>
+        <w:rPr>
+          <w:sz w:val="24"/>
+          <w:szCs w:val="24"/>
+        </w:rPr>
+        <w:t>Only add files to the next commit you make.</w:t>
+      </w:r>
+    </w:p>
+    <w:p>
+      <w:pPr>
+        <w:rPr>
+          <w:sz w:val="24"/>
+          <w:szCs w:val="24"/>
+        </w:rPr>
+      </w:pPr>
+      <w:r>
+        <w:rPr>
+          <w:sz w:val="24"/>
+          <w:szCs w:val="24"/>
+        </w:rPr>
+        <w:t>If you modify the file after adding but before committing, you should add again.</w:t>
+      </w:r>
+    </w:p>
+    <w:p>
+      <w:pPr>
+        <w:rPr>
+          <w:sz w:val="24"/>
+          <w:szCs w:val="24"/>
+        </w:rPr>
+      </w:pPr>
+      <w:r>
+        <w:rPr>
+          <w:sz w:val="24"/>
+          <w:szCs w:val="24"/>
+        </w:rPr>
+        <w:t>This will ignore the first modified version.</w:t>
+      </w:r>
+    </w:p>
+    <w:p>
+      <w:pPr>
+        <w:rPr>
+          <w:sz w:val="24"/>
+          <w:szCs w:val="24"/>
+          <w:u w:val="single"/>
+        </w:rPr>
+      </w:pPr>
+      <w:r>
+        <w:rPr>
+          <w:sz w:val="24"/>
+          <w:szCs w:val="24"/>
+          <w:u w:val="single"/>
+        </w:rPr>
+        <w:t>Syntax:</w:t>
+      </w:r>
+    </w:p>
+    <w:p>
+      <w:pPr>
+        <w:rPr>
+          <w:i/>
+          <w:iCs/>
+          <w:color w:val="3B3838" w:themeColor="background2" w:themeShade="40"/>
+          <w:sz w:val="24"/>
+          <w:szCs w:val="24"/>
+        </w:rPr>
+      </w:pPr>
+      <w:r>
+        <w:rPr>
+          <w:i/>
+          <w:iCs/>
+          <w:color w:val="3B3838" w:themeColor="background2" w:themeShade="40"/>
+          <w:sz w:val="24"/>
+          <w:szCs w:val="24"/>
+        </w:rPr>
+        <w:t>git add .</w:t>
+      </w:r>
+    </w:p>
+    <w:p>
+      <w:pPr>
+        <w:rPr>
+          <w:sz w:val="24"/>
+          <w:szCs w:val="24"/>
+          <w:u w:val="single"/>
+        </w:rPr>
+      </w:pPr>
+      <w:r>
+        <w:rPr>
+          <w:sz w:val="24"/>
+          <w:szCs w:val="24"/>
+          <w:u w:val="single"/>
+        </w:rPr>
+        <w:t>Example:</w:t>
+      </w:r>
+    </w:p>
+    <w:p>
+      <w:pPr>
+        <w:rPr>
+          <w:color w:val="3B3838" w:themeColor="background2" w:themeShade="40"/>
           <w:sz w:val="28"/>
           <w:szCs w:val="28"/>
         </w:rPr>
       </w:pPr>
       <w:r>
         <w:rPr>
+          <w:noProof/>
+          <w:color w:val="E7E6E6" w:themeColor="background2"/>
           <w:sz w:val="28"/>
           <w:szCs w:val="28"/>
         </w:rPr>
-        <w:t xml:space="preserve">To add new files, you need to go to the directory and enter </w:t>
-      </w:r>
-      <w:r>
-        <w:rPr>
-          <w:i/>
-          <w:iCs/>
+        <w:drawing>
+          <wp:inline distT="0" distB="0" distL="0" distR="0" wp14:anchorId="4D53F8DA" wp14:editId="1D047877">
+            <wp:extent cx="5731510" cy="3582035"/>
+            <wp:effectExtent l="0" t="0" r="2540" b="0"/>
+            <wp:docPr id="1" name="Picture 1"/>
+            <wp:cNvGraphicFramePr>
+              <a:graphicFrameLocks xmlns:a="http://schemas.openxmlformats.org/drawingml/2006/main" noChangeAspect="1"/>
+            </wp:cNvGraphicFramePr>
+            <a:graphic xmlns:a="http://schemas.openxmlformats.org/drawingml/2006/main">
+              <a:graphicData uri="http://schemas.openxmlformats.org/drawingml/2006/picture">
+                <pic:pic xmlns:pic="http://schemas.openxmlformats.org/drawingml/2006/picture">
+                  <pic:nvPicPr>
+                    <pic:cNvPr id="1" name="Picture 1"/>
+                    <pic:cNvPicPr/>
+                  </pic:nvPicPr>
+                  <pic:blipFill>
+                    <a:blip r:embed="rId5" cstate="print">
+                      <a:extLst>
+                        <a:ext uri="{28A0092B-C50C-407E-A947-70E740481C1C}">
+                          <a14:useLocalDpi xmlns:a14="http://schemas.microsoft.com/office/drawing/2010/main" val="0"/>
+                        </a:ext>
+                      </a:extLst>
+                    </a:blip>
+                    <a:stretch>
+                      <a:fillRect/>
+                    </a:stretch>
+                  </pic:blipFill>
+                  <pic:spPr>
+                    <a:xfrm>
+                      <a:off x="0" y="0"/>
+                      <a:ext cx="5731510" cy="3582035"/>
+                    </a:xfrm>
+                    <a:prstGeom prst="rect">
+                      <a:avLst/>
+                    </a:prstGeom>
+                  </pic:spPr>
+                </pic:pic>
+              </a:graphicData>
+            </a:graphic>
+          </wp:inline>
+        </w:drawing>
+      </w:r>
+    </w:p>
+    <w:p>
+      <w:pPr>
+        <w:rPr>
+          <w:color w:val="3B3838" w:themeColor="background2" w:themeShade="40"/>
           <w:sz w:val="28"/>
           <w:szCs w:val="28"/>
         </w:rPr>
-        <w:t>git add .</w:t>
-      </w:r>
-    </w:p>
-    <w:p>
-      <w:pPr>
-        <w:rPr>
-          <w:i/>
-          <w:iCs/>
+      </w:pPr>
+      <w:r>
+        <w:rPr>
+          <w:noProof/>
+          <w:color w:val="E7E6E6" w:themeColor="background2"/>
           <w:sz w:val="28"/>
           <w:szCs w:val="28"/>
         </w:rPr>
-      </w:pPr>
-      <w:r>
-        <w:rPr>
-          <w:sz w:val="28"/>
-          <w:szCs w:val="28"/>
-        </w:rPr>
-        <w:t xml:space="preserve">This will add all files except the ones that contain </w:t>
-      </w:r>
-      <w:r>
-        <w:rPr>
-          <w:i/>
-          <w:iCs/>
-          <w:sz w:val="28"/>
-          <w:szCs w:val="28"/>
-        </w:rPr>
-        <w:t>.gitignore</w:t>
-      </w:r>
-    </w:p>
-    <w:p>
-      <w:pPr>
-        <w:rPr>
-          <w:i/>
-          <w:iCs/>
-          <w:sz w:val="28"/>
-          <w:szCs w:val="28"/>
-        </w:rPr>
-      </w:pPr>
-      <w:r>
-        <w:rPr>
-          <w:sz w:val="28"/>
-          <w:szCs w:val="28"/>
-        </w:rPr>
-        <w:t xml:space="preserve">Alternatively you can use </w:t>
-      </w:r>
-      <w:r>
-        <w:rPr>
-          <w:i/>
-          <w:iCs/>
-          <w:sz w:val="28"/>
-          <w:szCs w:val="28"/>
-        </w:rPr>
-        <w:t>git add filename/pattern</w:t>
-      </w:r>
-    </w:p>
-    <w:p>
-      <w:pPr>
-        <w:rPr>
-          <w:sz w:val="28"/>
-          <w:szCs w:val="28"/>
-        </w:rPr>
-      </w:pPr>
-      <w:r>
-        <w:rPr>
-          <w:sz w:val="28"/>
-          <w:szCs w:val="28"/>
-        </w:rPr>
-        <w:t>Only add files to the next commit you make.</w:t>
-      </w:r>
-    </w:p>
-    <w:p>
-      <w:pPr>
-        <w:rPr>
-          <w:sz w:val="28"/>
-          <w:szCs w:val="28"/>
-        </w:rPr>
-      </w:pPr>
-      <w:r>
-        <w:rPr>
-          <w:sz w:val="28"/>
-          <w:szCs w:val="28"/>
-        </w:rPr>
-        <w:t>If you modify the file after adding but before committing, you should add again.</w:t>
-      </w:r>
-    </w:p>
-    <w:p>
-      <w:pPr>
-        <w:rPr>
-          <w:sz w:val="28"/>
-          <w:szCs w:val="28"/>
-        </w:rPr>
-      </w:pPr>
-      <w:r>
-        <w:rPr>
-          <w:sz w:val="28"/>
-          <w:szCs w:val="28"/>
-        </w:rPr>
-        <w:t>This will ignore the first modified version.</w:t>
+        <w:lastRenderedPageBreak/>
+        <w:drawing>
+          <wp:inline distT="0" distB="0" distL="0" distR="0" wp14:anchorId="61BA5B5C" wp14:editId="1EE67576">
+            <wp:extent cx="5391902" cy="3600953"/>
+            <wp:effectExtent l="0" t="0" r="0" b="0"/>
+            <wp:docPr id="2" name="Picture 2"/>
+            <wp:cNvGraphicFramePr>
+              <a:graphicFrameLocks xmlns:a="http://schemas.openxmlformats.org/drawingml/2006/main" noChangeAspect="1"/>
+            </wp:cNvGraphicFramePr>
+            <a:graphic xmlns:a="http://schemas.openxmlformats.org/drawingml/2006/main">
+              <a:graphicData uri="http://schemas.openxmlformats.org/drawingml/2006/picture">
+                <pic:pic xmlns:pic="http://schemas.openxmlformats.org/drawingml/2006/picture">
+                  <pic:nvPicPr>
+                    <pic:cNvPr id="2" name="Picture 2"/>
+                    <pic:cNvPicPr/>
+                  </pic:nvPicPr>
+                  <pic:blipFill>
+                    <a:blip r:embed="rId6">
+                      <a:extLst>
+                        <a:ext uri="{28A0092B-C50C-407E-A947-70E740481C1C}">
+                          <a14:useLocalDpi xmlns:a14="http://schemas.microsoft.com/office/drawing/2010/main" val="0"/>
+                        </a:ext>
+                      </a:extLst>
+                    </a:blip>
+                    <a:stretch>
+                      <a:fillRect/>
+                    </a:stretch>
+                  </pic:blipFill>
+                  <pic:spPr>
+                    <a:xfrm>
+                      <a:off x="0" y="0"/>
+                      <a:ext cx="5391902" cy="3600953"/>
+                    </a:xfrm>
+                    <a:prstGeom prst="rect">
+                      <a:avLst/>
+                    </a:prstGeom>
+                  </pic:spPr>
+                </pic:pic>
+              </a:graphicData>
+            </a:graphic>
+          </wp:inline>
+        </w:drawing>
       </w:r>
     </w:p>
     <w:p>

</xml_diff>

<commit_message>
added text for git commit
</commit_message>
<xml_diff>
--- a/Git One.docx
+++ b/Git One.docx
@@ -293,6 +293,83 @@
           <w:szCs w:val="28"/>
         </w:rPr>
         <w:lastRenderedPageBreak/>
+        <mc:AlternateContent>
+          <mc:Choice Requires="wps">
+            <w:drawing>
+              <wp:anchor distT="0" distB="0" distL="114300" distR="114300" simplePos="0" relativeHeight="251659264" behindDoc="0" locked="0" layoutInCell="1" allowOverlap="1" wp14:anchorId="672A7487" wp14:editId="747192EA">
+                <wp:simplePos x="0" y="0"/>
+                <wp:positionH relativeFrom="column">
+                  <wp:posOffset>-120770</wp:posOffset>
+                </wp:positionH>
+                <wp:positionV relativeFrom="paragraph">
+                  <wp:posOffset>1664898</wp:posOffset>
+                </wp:positionV>
+                <wp:extent cx="5641676" cy="483079"/>
+                <wp:effectExtent l="0" t="0" r="16510" b="12700"/>
+                <wp:wrapNone/>
+                <wp:docPr id="3" name="Rectangle 3"/>
+                <wp:cNvGraphicFramePr/>
+                <a:graphic xmlns:a="http://schemas.openxmlformats.org/drawingml/2006/main">
+                  <a:graphicData uri="http://schemas.microsoft.com/office/word/2010/wordprocessingShape">
+                    <wps:wsp>
+                      <wps:cNvSpPr/>
+                      <wps:spPr>
+                        <a:xfrm>
+                          <a:off x="0" y="0"/>
+                          <a:ext cx="5641676" cy="483079"/>
+                        </a:xfrm>
+                        <a:prstGeom prst="rect">
+                          <a:avLst/>
+                        </a:prstGeom>
+                        <a:noFill/>
+                        <a:ln>
+                          <a:solidFill>
+                            <a:srgbClr val="FF0000"/>
+                          </a:solidFill>
+                        </a:ln>
+                      </wps:spPr>
+                      <wps:style>
+                        <a:lnRef idx="2">
+                          <a:schemeClr val="accent1">
+                            <a:shade val="50000"/>
+                          </a:schemeClr>
+                        </a:lnRef>
+                        <a:fillRef idx="1">
+                          <a:schemeClr val="accent1"/>
+                        </a:fillRef>
+                        <a:effectRef idx="0">
+                          <a:schemeClr val="accent1"/>
+                        </a:effectRef>
+                        <a:fontRef idx="minor">
+                          <a:schemeClr val="lt1"/>
+                        </a:fontRef>
+                      </wps:style>
+                      <wps:bodyPr rot="0" spcFirstLastPara="0" vertOverflow="overflow" horzOverflow="overflow" vert="horz" wrap="square" lIns="91440" tIns="45720" rIns="91440" bIns="45720" numCol="1" spcCol="0" rtlCol="0" fromWordArt="0" anchor="ctr" anchorCtr="0" forceAA="0" compatLnSpc="1">
+                        <a:prstTxWarp prst="textNoShape">
+                          <a:avLst/>
+                        </a:prstTxWarp>
+                        <a:noAutofit/>
+                      </wps:bodyPr>
+                    </wps:wsp>
+                  </a:graphicData>
+                </a:graphic>
+              </wp:anchor>
+            </w:drawing>
+          </mc:Choice>
+          <mc:Fallback>
+            <w:pict>
+              <v:rect w14:anchorId="6EC56D50" id="Rectangle 3" o:spid="_x0000_s1026" style="position:absolute;margin-left:-9.5pt;margin-top:131.1pt;width:444.25pt;height:38.05pt;z-index:251659264;visibility:visible;mso-wrap-style:square;mso-wrap-distance-left:9pt;mso-wrap-distance-top:0;mso-wrap-distance-right:9pt;mso-wrap-distance-bottom:0;mso-position-horizontal:absolute;mso-position-horizontal-relative:text;mso-position-vertical:absolute;mso-position-vertical-relative:text;v-text-anchor:middle" o:gfxdata="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" filled="f" strokecolor="red" strokeweight="1pt"/>
+            </w:pict>
+          </mc:Fallback>
+        </mc:AlternateContent>
+      </w:r>
+      <w:r>
+        <w:rPr>
+          <w:noProof/>
+          <w:color w:val="E7E6E6" w:themeColor="background2"/>
+          <w:sz w:val="28"/>
+          <w:szCs w:val="28"/>
+        </w:rPr>
         <w:drawing>
           <wp:inline distT="0" distB="0" distL="0" distR="0" wp14:anchorId="61BA5B5C" wp14:editId="1EE67576">
             <wp:extent cx="5391902" cy="3600953"/>
@@ -339,25 +416,347 @@
     <w:p>
       <w:pPr>
         <w:rPr>
-          <w:sz w:val="32"/>
-          <w:szCs w:val="32"/>
-        </w:rPr>
-      </w:pPr>
-    </w:p>
-    <w:p>
-      <w:pPr>
-        <w:rPr>
+          <w:color w:val="3B3838" w:themeColor="background2" w:themeShade="40"/>
+        </w:rPr>
+      </w:pPr>
+    </w:p>
+    <w:p>
+      <w:pPr>
+        <w:rPr>
+          <w:color w:val="1F3864" w:themeColor="accent1" w:themeShade="80"/>
           <w:sz w:val="36"/>
           <w:szCs w:val="36"/>
         </w:rPr>
       </w:pPr>
       <w:r>
         <w:rPr>
+          <w:color w:val="1F3864" w:themeColor="accent1" w:themeShade="80"/>
           <w:sz w:val="36"/>
           <w:szCs w:val="36"/>
         </w:rPr>
+        <w:t xml:space="preserve">git </w:t>
+      </w:r>
+      <w:r>
+        <w:rPr>
+          <w:color w:val="1F3864" w:themeColor="accent1" w:themeShade="80"/>
+          <w:sz w:val="36"/>
+          <w:szCs w:val="36"/>
+        </w:rPr>
+        <w:t>status</w:t>
+      </w:r>
+    </w:p>
+    <w:p>
+      <w:pPr>
+        <w:rPr>
+          <w:sz w:val="24"/>
+          <w:szCs w:val="24"/>
+        </w:rPr>
+      </w:pPr>
+      <w:r>
+        <w:rPr>
+          <w:sz w:val="24"/>
+          <w:szCs w:val="24"/>
+        </w:rPr>
+        <w:t>T</w:t>
+      </w:r>
+      <w:r>
+        <w:rPr>
+          <w:sz w:val="24"/>
+          <w:szCs w:val="24"/>
+        </w:rPr>
+        <w:t>his lists all the files in the directory.</w:t>
+      </w:r>
+    </w:p>
+    <w:p>
+      <w:pPr>
+        <w:rPr>
+          <w:sz w:val="24"/>
+          <w:szCs w:val="24"/>
+        </w:rPr>
+      </w:pPr>
+      <w:r>
+        <w:rPr>
+          <w:sz w:val="24"/>
+          <w:szCs w:val="24"/>
+        </w:rPr>
+        <w:t xml:space="preserve">This includes the modified files in the working area; </w:t>
+      </w:r>
+      <w:r>
+        <w:rPr>
+          <w:sz w:val="24"/>
+          <w:szCs w:val="24"/>
+        </w:rPr>
+        <w:t>the added files in the staging area; and the current branch.</w:t>
+      </w:r>
+    </w:p>
+    <w:p>
+      <w:pPr>
+        <w:rPr>
+          <w:sz w:val="24"/>
+          <w:szCs w:val="24"/>
+          <w:u w:val="single"/>
+        </w:rPr>
+      </w:pPr>
+      <w:r>
+        <w:rPr>
+          <w:sz w:val="24"/>
+          <w:szCs w:val="24"/>
+          <w:u w:val="single"/>
+        </w:rPr>
+        <w:t>Syntax:</w:t>
+      </w:r>
+    </w:p>
+    <w:p>
+      <w:pPr>
+        <w:rPr>
+          <w:i/>
+          <w:iCs/>
+          <w:color w:val="3B3838" w:themeColor="background2" w:themeShade="40"/>
+          <w:sz w:val="24"/>
+          <w:szCs w:val="24"/>
+        </w:rPr>
+      </w:pPr>
+      <w:r>
+        <w:rPr>
+          <w:i/>
+          <w:iCs/>
+          <w:color w:val="3B3838" w:themeColor="background2" w:themeShade="40"/>
+          <w:sz w:val="24"/>
+          <w:szCs w:val="24"/>
+        </w:rPr>
+        <w:t xml:space="preserve">git </w:t>
+      </w:r>
+      <w:r>
+        <w:rPr>
+          <w:i/>
+          <w:iCs/>
+          <w:color w:val="3B3838" w:themeColor="background2" w:themeShade="40"/>
+          <w:sz w:val="24"/>
+          <w:szCs w:val="24"/>
+        </w:rPr>
+        <w:t>status</w:t>
+      </w:r>
+    </w:p>
+    <w:p>
+      <w:pPr>
+        <w:rPr>
+          <w:sz w:val="24"/>
+          <w:szCs w:val="24"/>
+          <w:u w:val="single"/>
+        </w:rPr>
+      </w:pPr>
+      <w:r>
+        <w:rPr>
+          <w:sz w:val="24"/>
+          <w:szCs w:val="24"/>
+          <w:u w:val="single"/>
+        </w:rPr>
+        <w:t>Example:</w:t>
+      </w:r>
+    </w:p>
+    <w:p>
+      <w:pPr>
+        <w:rPr>
+          <w:sz w:val="24"/>
+          <w:szCs w:val="24"/>
+        </w:rPr>
+      </w:pPr>
+      <w:r>
+        <w:rPr>
+          <w:noProof/>
+          <w:color w:val="E7E6E6" w:themeColor="background2"/>
+          <w:sz w:val="28"/>
+          <w:szCs w:val="28"/>
+        </w:rPr>
+        <w:drawing>
+          <wp:inline distT="0" distB="0" distL="0" distR="0" wp14:anchorId="490189E2" wp14:editId="6D20B1D6">
+            <wp:extent cx="5391149" cy="1733550"/>
+            <wp:effectExtent l="0" t="0" r="635" b="0"/>
+            <wp:docPr id="4" name="Picture 4"/>
+            <wp:cNvGraphicFramePr>
+              <a:graphicFrameLocks xmlns:a="http://schemas.openxmlformats.org/drawingml/2006/main" noChangeAspect="1"/>
+            </wp:cNvGraphicFramePr>
+            <a:graphic xmlns:a="http://schemas.openxmlformats.org/drawingml/2006/main">
+              <a:graphicData uri="http://schemas.openxmlformats.org/drawingml/2006/picture">
+                <pic:pic xmlns:pic="http://schemas.openxmlformats.org/drawingml/2006/picture">
+                  <pic:nvPicPr>
+                    <pic:cNvPr id="2" name="Picture 2"/>
+                    <pic:cNvPicPr/>
+                  </pic:nvPicPr>
+                  <pic:blipFill rotWithShape="1">
+                    <a:blip r:embed="rId6">
+                      <a:extLst>
+                        <a:ext uri="{28A0092B-C50C-407E-A947-70E740481C1C}">
+                          <a14:useLocalDpi xmlns:a14="http://schemas.microsoft.com/office/drawing/2010/main" val="0"/>
+                        </a:ext>
+                      </a:extLst>
+                    </a:blip>
+                    <a:srcRect b="51852"/>
+                    <a:stretch/>
+                  </pic:blipFill>
+                  <pic:spPr bwMode="auto">
+                    <a:xfrm>
+                      <a:off x="0" y="0"/>
+                      <a:ext cx="5391902" cy="1733792"/>
+                    </a:xfrm>
+                    <a:prstGeom prst="rect">
+                      <a:avLst/>
+                    </a:prstGeom>
+                    <a:ln>
+                      <a:noFill/>
+                    </a:ln>
+                    <a:extLst>
+                      <a:ext uri="{53640926-AAD7-44D8-BBD7-CCE9431645EC}">
+                        <a14:shadowObscured xmlns:a14="http://schemas.microsoft.com/office/drawing/2010/main"/>
+                      </a:ext>
+                    </a:extLst>
+                  </pic:spPr>
+                </pic:pic>
+              </a:graphicData>
+            </a:graphic>
+          </wp:inline>
+        </w:drawing>
+      </w:r>
+    </w:p>
+    <w:p>
+      <w:pPr>
+        <w:rPr>
+          <w:sz w:val="24"/>
+          <w:szCs w:val="24"/>
+        </w:rPr>
+      </w:pPr>
+      <w:r>
+        <w:rPr>
+          <w:noProof/>
+          <w:sz w:val="24"/>
+          <w:szCs w:val="24"/>
+        </w:rPr>
+        <w:lastRenderedPageBreak/>
+        <w:drawing>
+          <wp:inline distT="0" distB="0" distL="0" distR="0" wp14:anchorId="285E1561" wp14:editId="5B87DFD8">
+            <wp:extent cx="5389245" cy="1517015"/>
+            <wp:effectExtent l="0" t="0" r="1905" b="6985"/>
+            <wp:docPr id="5" name="Picture 5"/>
+            <wp:cNvGraphicFramePr>
+              <a:graphicFrameLocks xmlns:a="http://schemas.openxmlformats.org/drawingml/2006/main" noChangeAspect="1"/>
+            </wp:cNvGraphicFramePr>
+            <a:graphic xmlns:a="http://schemas.openxmlformats.org/drawingml/2006/main">
+              <a:graphicData uri="http://schemas.openxmlformats.org/drawingml/2006/picture">
+                <pic:pic xmlns:pic="http://schemas.openxmlformats.org/drawingml/2006/picture">
+                  <pic:nvPicPr>
+                    <pic:cNvPr id="0" name="Picture 2"/>
+                    <pic:cNvPicPr>
+                      <a:picLocks noChangeAspect="1" noChangeArrowheads="1"/>
+                    </pic:cNvPicPr>
+                  </pic:nvPicPr>
+                  <pic:blipFill rotWithShape="1">
+                    <a:blip r:embed="rId7">
+                      <a:extLst>
+                        <a:ext uri="{28A0092B-C50C-407E-A947-70E740481C1C}">
+                          <a14:useLocalDpi xmlns:a14="http://schemas.microsoft.com/office/drawing/2010/main" val="0"/>
+                        </a:ext>
+                      </a:extLst>
+                    </a:blip>
+                    <a:srcRect t="57896"/>
+                    <a:stretch/>
+                  </pic:blipFill>
+                  <pic:spPr bwMode="auto">
+                    <a:xfrm>
+                      <a:off x="0" y="0"/>
+                      <a:ext cx="5389245" cy="1517015"/>
+                    </a:xfrm>
+                    <a:prstGeom prst="rect">
+                      <a:avLst/>
+                    </a:prstGeom>
+                    <a:noFill/>
+                    <a:ln>
+                      <a:noFill/>
+                    </a:ln>
+                    <a:extLst>
+                      <a:ext uri="{53640926-AAD7-44D8-BBD7-CCE9431645EC}">
+                        <a14:shadowObscured xmlns:a14="http://schemas.microsoft.com/office/drawing/2010/main"/>
+                      </a:ext>
+                    </a:extLst>
+                  </pic:spPr>
+                </pic:pic>
+              </a:graphicData>
+            </a:graphic>
+          </wp:inline>
+        </w:drawing>
+      </w:r>
+    </w:p>
+    <w:p>
+      <w:pPr>
+        <w:rPr>
+          <w:sz w:val="36"/>
+          <w:szCs w:val="36"/>
+        </w:rPr>
+      </w:pPr>
+    </w:p>
+    <w:p>
+      <w:pPr>
+        <w:rPr>
+          <w:color w:val="1F3864" w:themeColor="accent1" w:themeShade="80"/>
+          <w:sz w:val="36"/>
+          <w:szCs w:val="36"/>
+        </w:rPr>
+      </w:pPr>
+      <w:r>
+        <w:rPr>
+          <w:sz w:val="36"/>
+          <w:szCs w:val="36"/>
+        </w:rPr>
         <w:t xml:space="preserve"> </w:t>
       </w:r>
+      <w:r>
+        <w:rPr>
+          <w:color w:val="1F3864" w:themeColor="accent1" w:themeShade="80"/>
+          <w:sz w:val="36"/>
+          <w:szCs w:val="36"/>
+        </w:rPr>
+        <w:t xml:space="preserve">git </w:t>
+      </w:r>
+      <w:proofErr w:type="gramStart"/>
+      <w:r>
+        <w:rPr>
+          <w:color w:val="1F3864" w:themeColor="accent1" w:themeShade="80"/>
+          <w:sz w:val="36"/>
+          <w:szCs w:val="36"/>
+        </w:rPr>
+        <w:t>commit</w:t>
+      </w:r>
+      <w:proofErr w:type="gramEnd"/>
+    </w:p>
+    <w:p>
+      <w:pPr>
+        <w:rPr>
+          <w:sz w:val="24"/>
+          <w:szCs w:val="24"/>
+        </w:rPr>
+      </w:pPr>
+      <w:r>
+        <w:rPr>
+          <w:sz w:val="24"/>
+          <w:szCs w:val="24"/>
+        </w:rPr>
+        <w:t>T</w:t>
+      </w:r>
+      <w:r>
+        <w:rPr>
+          <w:sz w:val="24"/>
+          <w:szCs w:val="24"/>
+        </w:rPr>
+        <w:t>his</w:t>
+      </w:r>
+    </w:p>
+    <w:p>
+      <w:pPr>
+        <w:rPr>
+          <w:color w:val="3B3838" w:themeColor="background2" w:themeShade="40"/>
+          <w:sz w:val="28"/>
+          <w:szCs w:val="28"/>
+        </w:rPr>
+      </w:pPr>
     </w:p>
     <w:sectPr>
       <w:pgSz w:w="11906" w:h="16838"/>

</xml_diff>

<commit_message>
added text for git clone
</commit_message>
<xml_diff>
--- a/Git One.docx
+++ b/Git One.docx
@@ -739,22 +739,807 @@
           <w:sz w:val="24"/>
           <w:szCs w:val="24"/>
         </w:rPr>
-        <w:t>T</w:t>
-      </w:r>
-      <w:r>
-        <w:rPr>
-          <w:sz w:val="24"/>
-          <w:szCs w:val="24"/>
-        </w:rPr>
-        <w:t>his</w:t>
-      </w:r>
-    </w:p>
-    <w:p>
-      <w:pPr>
-        <w:rPr>
-          <w:color w:val="3B3838" w:themeColor="background2" w:themeShade="40"/>
-          <w:sz w:val="28"/>
-          <w:szCs w:val="28"/>
+        <w:t>This allows the current node to be joined with the new node.</w:t>
+      </w:r>
+    </w:p>
+    <w:p>
+      <w:pPr>
+        <w:rPr>
+          <w:sz w:val="24"/>
+          <w:szCs w:val="24"/>
+        </w:rPr>
+      </w:pPr>
+      <w:r>
+        <w:rPr>
+          <w:sz w:val="24"/>
+          <w:szCs w:val="24"/>
+        </w:rPr>
+        <w:t>They can be thought of as snapshots of a Git project.</w:t>
+      </w:r>
+    </w:p>
+    <w:p>
+      <w:pPr>
+        <w:rPr>
+          <w:sz w:val="24"/>
+          <w:szCs w:val="24"/>
+        </w:rPr>
+      </w:pPr>
+      <w:r>
+        <w:rPr>
+          <w:sz w:val="24"/>
+          <w:szCs w:val="24"/>
+        </w:rPr>
+        <w:t>They are created to capture the state of a project at that point in time.</w:t>
+      </w:r>
+    </w:p>
+    <w:p>
+      <w:pPr>
+        <w:rPr>
+          <w:sz w:val="24"/>
+          <w:szCs w:val="24"/>
+          <w:u w:val="single"/>
+        </w:rPr>
+      </w:pPr>
+      <w:r>
+        <w:rPr>
+          <w:sz w:val="24"/>
+          <w:szCs w:val="24"/>
+          <w:u w:val="single"/>
+        </w:rPr>
+        <w:t>Syntax:</w:t>
+      </w:r>
+    </w:p>
+    <w:p>
+      <w:pPr>
+        <w:rPr>
+          <w:i/>
+          <w:iCs/>
+          <w:color w:val="3B3838" w:themeColor="background2" w:themeShade="40"/>
+          <w:sz w:val="24"/>
+          <w:szCs w:val="24"/>
+        </w:rPr>
+      </w:pPr>
+      <w:r>
+        <w:rPr>
+          <w:i/>
+          <w:iCs/>
+          <w:color w:val="3B3838" w:themeColor="background2" w:themeShade="40"/>
+          <w:sz w:val="24"/>
+          <w:szCs w:val="24"/>
+        </w:rPr>
+        <w:t xml:space="preserve">git </w:t>
+      </w:r>
+      <w:r>
+        <w:rPr>
+          <w:i/>
+          <w:iCs/>
+          <w:color w:val="3B3838" w:themeColor="background2" w:themeShade="40"/>
+          <w:sz w:val="24"/>
+          <w:szCs w:val="24"/>
+        </w:rPr>
+        <w:t>commit -m “comment”</w:t>
+      </w:r>
+    </w:p>
+    <w:p>
+      <w:pPr>
+        <w:rPr>
+          <w:sz w:val="24"/>
+          <w:szCs w:val="24"/>
+          <w:u w:val="single"/>
+        </w:rPr>
+      </w:pPr>
+      <w:r>
+        <w:rPr>
+          <w:sz w:val="24"/>
+          <w:szCs w:val="24"/>
+          <w:u w:val="single"/>
+        </w:rPr>
+        <w:t>Example:</w:t>
+      </w:r>
+    </w:p>
+    <w:p>
+      <w:pPr>
+        <w:rPr>
+          <w:sz w:val="24"/>
+          <w:szCs w:val="24"/>
+          <w:u w:val="single"/>
+        </w:rPr>
+      </w:pPr>
+    </w:p>
+    <w:p>
+      <w:pPr>
+        <w:rPr>
+          <w:sz w:val="24"/>
+          <w:szCs w:val="24"/>
+          <w:u w:val="single"/>
+        </w:rPr>
+      </w:pPr>
+    </w:p>
+    <w:p>
+      <w:pPr>
+        <w:rPr>
+          <w:color w:val="1F3864" w:themeColor="accent1" w:themeShade="80"/>
+          <w:sz w:val="36"/>
+          <w:szCs w:val="36"/>
+        </w:rPr>
+      </w:pPr>
+      <w:r>
+        <w:rPr>
+          <w:color w:val="1F3864" w:themeColor="accent1" w:themeShade="80"/>
+          <w:sz w:val="36"/>
+          <w:szCs w:val="36"/>
+        </w:rPr>
+        <w:t>git init</w:t>
+      </w:r>
+    </w:p>
+    <w:p>
+      <w:pPr>
+        <w:rPr>
+          <w:sz w:val="24"/>
+          <w:szCs w:val="24"/>
+        </w:rPr>
+      </w:pPr>
+      <w:r>
+        <w:rPr>
+          <w:sz w:val="24"/>
+          <w:szCs w:val="24"/>
+        </w:rPr>
+        <w:t>This creates a new Git repository.</w:t>
+      </w:r>
+    </w:p>
+    <w:p>
+      <w:pPr>
+        <w:rPr>
+          <w:sz w:val="24"/>
+          <w:szCs w:val="24"/>
+        </w:rPr>
+      </w:pPr>
+      <w:r>
+        <w:rPr>
+          <w:sz w:val="24"/>
+          <w:szCs w:val="24"/>
+        </w:rPr>
+        <w:t>It can also re-initiate a previous repository.</w:t>
+      </w:r>
+    </w:p>
+    <w:p>
+      <w:pPr>
+        <w:rPr>
+          <w:sz w:val="24"/>
+          <w:szCs w:val="24"/>
+          <w:u w:val="single"/>
+        </w:rPr>
+      </w:pPr>
+      <w:r>
+        <w:rPr>
+          <w:sz w:val="24"/>
+          <w:szCs w:val="24"/>
+          <w:u w:val="single"/>
+        </w:rPr>
+        <w:t>Syntax:</w:t>
+      </w:r>
+    </w:p>
+    <w:p>
+      <w:pPr>
+        <w:rPr>
+          <w:i/>
+          <w:iCs/>
+          <w:color w:val="3B3838" w:themeColor="background2" w:themeShade="40"/>
+          <w:sz w:val="24"/>
+          <w:szCs w:val="24"/>
+        </w:rPr>
+      </w:pPr>
+      <w:r>
+        <w:rPr>
+          <w:i/>
+          <w:iCs/>
+          <w:color w:val="3B3838" w:themeColor="background2" w:themeShade="40"/>
+          <w:sz w:val="24"/>
+          <w:szCs w:val="24"/>
+        </w:rPr>
+        <w:t xml:space="preserve">git </w:t>
+      </w:r>
+      <w:r>
+        <w:rPr>
+          <w:i/>
+          <w:iCs/>
+          <w:color w:val="3B3838" w:themeColor="background2" w:themeShade="40"/>
+          <w:sz w:val="24"/>
+          <w:szCs w:val="24"/>
+        </w:rPr>
+        <w:t>init</w:t>
+      </w:r>
+    </w:p>
+    <w:p>
+      <w:pPr>
+        <w:rPr>
+          <w:sz w:val="24"/>
+          <w:szCs w:val="24"/>
+          <w:u w:val="single"/>
+        </w:rPr>
+      </w:pPr>
+      <w:r>
+        <w:rPr>
+          <w:sz w:val="24"/>
+          <w:szCs w:val="24"/>
+          <w:u w:val="single"/>
+        </w:rPr>
+        <w:t>Example:</w:t>
+      </w:r>
+    </w:p>
+    <w:p>
+      <w:pPr>
+        <w:rPr>
+          <w:sz w:val="24"/>
+          <w:szCs w:val="24"/>
+        </w:rPr>
+      </w:pPr>
+    </w:p>
+    <w:p>
+      <w:pPr>
+        <w:rPr>
+          <w:sz w:val="24"/>
+          <w:szCs w:val="24"/>
+        </w:rPr>
+      </w:pPr>
+    </w:p>
+    <w:p>
+      <w:pPr>
+        <w:rPr>
+          <w:color w:val="1F3864" w:themeColor="accent1" w:themeShade="80"/>
+          <w:sz w:val="36"/>
+          <w:szCs w:val="36"/>
+        </w:rPr>
+      </w:pPr>
+      <w:r>
+        <w:rPr>
+          <w:color w:val="1F3864" w:themeColor="accent1" w:themeShade="80"/>
+          <w:sz w:val="36"/>
+          <w:szCs w:val="36"/>
+        </w:rPr>
+        <w:t>git push</w:t>
+      </w:r>
+    </w:p>
+    <w:p>
+      <w:pPr>
+        <w:rPr>
+          <w:sz w:val="24"/>
+          <w:szCs w:val="24"/>
+        </w:rPr>
+      </w:pPr>
+      <w:r>
+        <w:rPr>
+          <w:sz w:val="24"/>
+          <w:szCs w:val="24"/>
+        </w:rPr>
+        <w:t>This updates the remote node with the current node.</w:t>
+      </w:r>
+    </w:p>
+    <w:p>
+      <w:pPr>
+        <w:rPr>
+          <w:sz w:val="24"/>
+          <w:szCs w:val="24"/>
+        </w:rPr>
+      </w:pPr>
+      <w:r>
+        <w:rPr>
+          <w:sz w:val="24"/>
+          <w:szCs w:val="24"/>
+        </w:rPr>
+        <w:t>It pushes the files from the staging area to the master branch.</w:t>
+      </w:r>
+    </w:p>
+    <w:p>
+      <w:pPr>
+        <w:rPr>
+          <w:sz w:val="24"/>
+          <w:szCs w:val="24"/>
+          <w:u w:val="single"/>
+        </w:rPr>
+      </w:pPr>
+      <w:r>
+        <w:rPr>
+          <w:sz w:val="24"/>
+          <w:szCs w:val="24"/>
+          <w:u w:val="single"/>
+        </w:rPr>
+        <w:t>Syntax:</w:t>
+      </w:r>
+    </w:p>
+    <w:p>
+      <w:pPr>
+        <w:rPr>
+          <w:i/>
+          <w:iCs/>
+          <w:color w:val="3B3838" w:themeColor="background2" w:themeShade="40"/>
+          <w:sz w:val="24"/>
+          <w:szCs w:val="24"/>
+        </w:rPr>
+      </w:pPr>
+      <w:r>
+        <w:rPr>
+          <w:i/>
+          <w:iCs/>
+          <w:color w:val="3B3838" w:themeColor="background2" w:themeShade="40"/>
+          <w:sz w:val="24"/>
+          <w:szCs w:val="24"/>
+        </w:rPr>
+        <w:lastRenderedPageBreak/>
+        <w:t xml:space="preserve">git </w:t>
+      </w:r>
+      <w:r>
+        <w:rPr>
+          <w:i/>
+          <w:iCs/>
+          <w:color w:val="3B3838" w:themeColor="background2" w:themeShade="40"/>
+          <w:sz w:val="24"/>
+          <w:szCs w:val="24"/>
+        </w:rPr>
+        <w:t>push -u origin master</w:t>
+      </w:r>
+    </w:p>
+    <w:p>
+      <w:pPr>
+        <w:rPr>
+          <w:sz w:val="24"/>
+          <w:szCs w:val="24"/>
+          <w:u w:val="single"/>
+        </w:rPr>
+      </w:pPr>
+      <w:r>
+        <w:rPr>
+          <w:sz w:val="24"/>
+          <w:szCs w:val="24"/>
+          <w:u w:val="single"/>
+        </w:rPr>
+        <w:t>Example:</w:t>
+      </w:r>
+    </w:p>
+    <w:p>
+      <w:pPr>
+        <w:rPr>
+          <w:sz w:val="24"/>
+          <w:szCs w:val="24"/>
+        </w:rPr>
+      </w:pPr>
+    </w:p>
+    <w:p>
+      <w:pPr>
+        <w:rPr>
+          <w:sz w:val="24"/>
+          <w:szCs w:val="24"/>
+        </w:rPr>
+      </w:pPr>
+    </w:p>
+    <w:p>
+      <w:pPr>
+        <w:rPr>
+          <w:color w:val="1F3864" w:themeColor="accent1" w:themeShade="80"/>
+          <w:sz w:val="36"/>
+          <w:szCs w:val="36"/>
+        </w:rPr>
+      </w:pPr>
+      <w:r>
+        <w:rPr>
+          <w:color w:val="1F3864" w:themeColor="accent1" w:themeShade="80"/>
+          <w:sz w:val="36"/>
+          <w:szCs w:val="36"/>
+        </w:rPr>
+        <w:t>git remote</w:t>
+      </w:r>
+    </w:p>
+    <w:p>
+      <w:pPr>
+        <w:rPr>
+          <w:sz w:val="24"/>
+          <w:szCs w:val="24"/>
+        </w:rPr>
+      </w:pPr>
+      <w:r>
+        <w:rPr>
+          <w:sz w:val="24"/>
+          <w:szCs w:val="24"/>
+        </w:rPr>
+        <w:t>This lists all the repositories on the remote server.</w:t>
+      </w:r>
+    </w:p>
+    <w:p>
+      <w:pPr>
+        <w:rPr>
+          <w:sz w:val="24"/>
+          <w:szCs w:val="24"/>
+        </w:rPr>
+      </w:pPr>
+      <w:r>
+        <w:rPr>
+          <w:sz w:val="24"/>
+          <w:szCs w:val="24"/>
+        </w:rPr>
+        <w:t xml:space="preserve">It can also create a new repository using </w:t>
+      </w:r>
+      <w:r>
+        <w:rPr>
+          <w:i/>
+          <w:iCs/>
+          <w:sz w:val="24"/>
+          <w:szCs w:val="24"/>
+        </w:rPr>
+        <w:t>git remote add &lt;name&gt; &lt;</w:t>
+      </w:r>
+      <w:proofErr w:type="spellStart"/>
+      <w:r>
+        <w:rPr>
+          <w:i/>
+          <w:iCs/>
+          <w:sz w:val="24"/>
+          <w:szCs w:val="24"/>
+        </w:rPr>
+        <w:t>url</w:t>
+      </w:r>
+      <w:proofErr w:type="spellEnd"/>
+      <w:r>
+        <w:rPr>
+          <w:i/>
+          <w:iCs/>
+          <w:sz w:val="24"/>
+          <w:szCs w:val="24"/>
+        </w:rPr>
+        <w:t>&gt;</w:t>
+      </w:r>
+    </w:p>
+    <w:p>
+      <w:pPr>
+        <w:rPr>
+          <w:sz w:val="24"/>
+          <w:szCs w:val="24"/>
+        </w:rPr>
+      </w:pPr>
+      <w:r>
+        <w:rPr>
+          <w:sz w:val="24"/>
+          <w:szCs w:val="24"/>
+        </w:rPr>
+        <w:t xml:space="preserve">At the same time, it can delete a remote repository using </w:t>
+      </w:r>
+      <w:r>
+        <w:rPr>
+          <w:i/>
+          <w:iCs/>
+          <w:sz w:val="24"/>
+          <w:szCs w:val="24"/>
+        </w:rPr>
+        <w:t>git remote rm &lt;name&gt;</w:t>
+      </w:r>
+    </w:p>
+    <w:p>
+      <w:pPr>
+        <w:rPr>
+          <w:sz w:val="24"/>
+          <w:szCs w:val="24"/>
+          <w:u w:val="single"/>
+        </w:rPr>
+      </w:pPr>
+      <w:r>
+        <w:rPr>
+          <w:sz w:val="24"/>
+          <w:szCs w:val="24"/>
+          <w:u w:val="single"/>
+        </w:rPr>
+        <w:t>Syntax:</w:t>
+      </w:r>
+    </w:p>
+    <w:p>
+      <w:pPr>
+        <w:rPr>
+          <w:i/>
+          <w:iCs/>
+          <w:color w:val="3B3838" w:themeColor="background2" w:themeShade="40"/>
+          <w:sz w:val="24"/>
+          <w:szCs w:val="24"/>
+        </w:rPr>
+      </w:pPr>
+      <w:r>
+        <w:rPr>
+          <w:i/>
+          <w:iCs/>
+          <w:color w:val="3B3838" w:themeColor="background2" w:themeShade="40"/>
+          <w:sz w:val="24"/>
+          <w:szCs w:val="24"/>
+        </w:rPr>
+        <w:t xml:space="preserve">git </w:t>
+      </w:r>
+      <w:r>
+        <w:rPr>
+          <w:i/>
+          <w:iCs/>
+          <w:color w:val="3B3838" w:themeColor="background2" w:themeShade="40"/>
+          <w:sz w:val="24"/>
+          <w:szCs w:val="24"/>
+        </w:rPr>
+        <w:t>remote</w:t>
+      </w:r>
+    </w:p>
+    <w:p>
+      <w:pPr>
+        <w:rPr>
+          <w:sz w:val="24"/>
+          <w:szCs w:val="24"/>
+          <w:u w:val="single"/>
+        </w:rPr>
+      </w:pPr>
+      <w:r>
+        <w:rPr>
+          <w:sz w:val="24"/>
+          <w:szCs w:val="24"/>
+          <w:u w:val="single"/>
+        </w:rPr>
+        <w:t>Example:</w:t>
+      </w:r>
+    </w:p>
+    <w:p>
+      <w:pPr>
+        <w:rPr>
+          <w:sz w:val="24"/>
+          <w:szCs w:val="24"/>
+        </w:rPr>
+      </w:pPr>
+    </w:p>
+    <w:p>
+      <w:pPr>
+        <w:rPr>
+          <w:sz w:val="24"/>
+          <w:szCs w:val="24"/>
+        </w:rPr>
+      </w:pPr>
+    </w:p>
+    <w:p>
+      <w:pPr>
+        <w:rPr>
+          <w:color w:val="1F3864" w:themeColor="accent1" w:themeShade="80"/>
+          <w:sz w:val="36"/>
+          <w:szCs w:val="36"/>
+        </w:rPr>
+      </w:pPr>
+      <w:r>
+        <w:rPr>
+          <w:color w:val="1F3864" w:themeColor="accent1" w:themeShade="80"/>
+          <w:sz w:val="36"/>
+          <w:szCs w:val="36"/>
+        </w:rPr>
+        <w:t>git branch</w:t>
+      </w:r>
+    </w:p>
+    <w:p>
+      <w:pPr>
+        <w:rPr>
+          <w:sz w:val="24"/>
+          <w:szCs w:val="24"/>
+        </w:rPr>
+      </w:pPr>
+      <w:r>
+        <w:rPr>
+          <w:sz w:val="24"/>
+          <w:szCs w:val="24"/>
+        </w:rPr>
+        <w:t>This lists all the branches in the local repository.</w:t>
+      </w:r>
+    </w:p>
+    <w:p>
+      <w:pPr>
+        <w:rPr>
+          <w:sz w:val="24"/>
+          <w:szCs w:val="24"/>
+        </w:rPr>
+      </w:pPr>
+      <w:r>
+        <w:rPr>
+          <w:sz w:val="24"/>
+          <w:szCs w:val="24"/>
+        </w:rPr>
+        <w:t xml:space="preserve">It can also create a new branch in the local repository using </w:t>
+      </w:r>
+      <w:r>
+        <w:rPr>
+          <w:i/>
+          <w:iCs/>
+          <w:sz w:val="24"/>
+          <w:szCs w:val="24"/>
+        </w:rPr>
+        <w:t>git branch new_branch_name</w:t>
+      </w:r>
+    </w:p>
+    <w:p>
+      <w:pPr>
+        <w:rPr>
+          <w:sz w:val="24"/>
+          <w:szCs w:val="24"/>
+          <w:u w:val="single"/>
+        </w:rPr>
+      </w:pPr>
+      <w:r>
+        <w:rPr>
+          <w:sz w:val="24"/>
+          <w:szCs w:val="24"/>
+          <w:u w:val="single"/>
+        </w:rPr>
+        <w:t>Syntax:</w:t>
+      </w:r>
+    </w:p>
+    <w:p>
+      <w:pPr>
+        <w:rPr>
+          <w:i/>
+          <w:iCs/>
+          <w:color w:val="3B3838" w:themeColor="background2" w:themeShade="40"/>
+          <w:sz w:val="24"/>
+          <w:szCs w:val="24"/>
+        </w:rPr>
+      </w:pPr>
+      <w:r>
+        <w:rPr>
+          <w:i/>
+          <w:iCs/>
+          <w:color w:val="3B3838" w:themeColor="background2" w:themeShade="40"/>
+          <w:sz w:val="24"/>
+          <w:szCs w:val="24"/>
+        </w:rPr>
+        <w:t xml:space="preserve">git </w:t>
+      </w:r>
+      <w:r>
+        <w:rPr>
+          <w:i/>
+          <w:iCs/>
+          <w:color w:val="3B3838" w:themeColor="background2" w:themeShade="40"/>
+          <w:sz w:val="24"/>
+          <w:szCs w:val="24"/>
+        </w:rPr>
+        <w:t>branch</w:t>
+      </w:r>
+    </w:p>
+    <w:p>
+      <w:pPr>
+        <w:rPr>
+          <w:sz w:val="24"/>
+          <w:szCs w:val="24"/>
+          <w:u w:val="single"/>
+        </w:rPr>
+      </w:pPr>
+      <w:r>
+        <w:rPr>
+          <w:sz w:val="24"/>
+          <w:szCs w:val="24"/>
+          <w:u w:val="single"/>
+        </w:rPr>
+        <w:t>Example:</w:t>
+      </w:r>
+    </w:p>
+    <w:p>
+      <w:pPr>
+        <w:rPr>
+          <w:sz w:val="24"/>
+          <w:szCs w:val="24"/>
+        </w:rPr>
+      </w:pPr>
+    </w:p>
+    <w:p>
+      <w:pPr>
+        <w:rPr>
+          <w:sz w:val="24"/>
+          <w:szCs w:val="24"/>
+        </w:rPr>
+      </w:pPr>
+    </w:p>
+    <w:p>
+      <w:pPr>
+        <w:rPr>
+          <w:color w:val="1F3864" w:themeColor="accent1" w:themeShade="80"/>
+          <w:sz w:val="36"/>
+          <w:szCs w:val="36"/>
+        </w:rPr>
+      </w:pPr>
+      <w:r>
+        <w:rPr>
+          <w:color w:val="1F3864" w:themeColor="accent1" w:themeShade="80"/>
+          <w:sz w:val="36"/>
+          <w:szCs w:val="36"/>
+        </w:rPr>
+        <w:t xml:space="preserve">git </w:t>
+      </w:r>
+      <w:r>
+        <w:rPr>
+          <w:color w:val="1F3864" w:themeColor="accent1" w:themeShade="80"/>
+          <w:sz w:val="36"/>
+          <w:szCs w:val="36"/>
+        </w:rPr>
+        <w:t>clone</w:t>
+      </w:r>
+    </w:p>
+    <w:p>
+      <w:pPr>
+        <w:rPr>
+          <w:sz w:val="24"/>
+          <w:szCs w:val="24"/>
+        </w:rPr>
+      </w:pPr>
+      <w:r>
+        <w:rPr>
+          <w:sz w:val="24"/>
+          <w:szCs w:val="24"/>
+        </w:rPr>
+        <w:t xml:space="preserve">This </w:t>
+      </w:r>
+    </w:p>
+    <w:p>
+      <w:pPr>
+        <w:rPr>
+          <w:sz w:val="24"/>
+          <w:szCs w:val="24"/>
+          <w:u w:val="single"/>
+        </w:rPr>
+      </w:pPr>
+      <w:r>
+        <w:rPr>
+          <w:sz w:val="24"/>
+          <w:szCs w:val="24"/>
+          <w:u w:val="single"/>
+        </w:rPr>
+        <w:t>Syntax:</w:t>
+      </w:r>
+    </w:p>
+    <w:p>
+      <w:pPr>
+        <w:rPr>
+          <w:i/>
+          <w:iCs/>
+          <w:color w:val="3B3838" w:themeColor="background2" w:themeShade="40"/>
+          <w:sz w:val="24"/>
+          <w:szCs w:val="24"/>
+        </w:rPr>
+      </w:pPr>
+      <w:r>
+        <w:rPr>
+          <w:i/>
+          <w:iCs/>
+          <w:color w:val="3B3838" w:themeColor="background2" w:themeShade="40"/>
+          <w:sz w:val="24"/>
+          <w:szCs w:val="24"/>
+        </w:rPr>
+        <w:t xml:space="preserve">git </w:t>
+      </w:r>
+      <w:r>
+        <w:rPr>
+          <w:i/>
+          <w:iCs/>
+          <w:color w:val="3B3838" w:themeColor="background2" w:themeShade="40"/>
+          <w:sz w:val="24"/>
+          <w:szCs w:val="24"/>
+        </w:rPr>
+        <w:t>clone &lt;filename&gt;</w:t>
+      </w:r>
+    </w:p>
+    <w:p>
+      <w:pPr>
+        <w:rPr>
+          <w:sz w:val="24"/>
+          <w:szCs w:val="24"/>
+          <w:u w:val="single"/>
+        </w:rPr>
+      </w:pPr>
+      <w:r>
+        <w:rPr>
+          <w:sz w:val="24"/>
+          <w:szCs w:val="24"/>
+          <w:u w:val="single"/>
+        </w:rPr>
+        <w:t>Example:</w:t>
+      </w:r>
+    </w:p>
+    <w:p>
+      <w:pPr>
+        <w:rPr>
+          <w:sz w:val="24"/>
+          <w:szCs w:val="24"/>
         </w:rPr>
       </w:pPr>
     </w:p>

</xml_diff>

<commit_message>
added text for git log
</commit_message>
<xml_diff>
--- a/Git One.docx
+++ b/Git One.docx
@@ -845,6 +845,55 @@
           <w:u w:val="single"/>
         </w:rPr>
       </w:pPr>
+      <w:r>
+        <w:rPr>
+          <w:noProof/>
+          <w:sz w:val="24"/>
+          <w:szCs w:val="24"/>
+          <w:u w:val="single"/>
+        </w:rPr>
+        <w:drawing>
+          <wp:inline distT="0" distB="0" distL="0" distR="0" wp14:anchorId="05105DC4" wp14:editId="288C602C">
+            <wp:extent cx="5353797" cy="2629267"/>
+            <wp:effectExtent l="0" t="0" r="0" b="0"/>
+            <wp:docPr id="6" name="Picture 6"/>
+            <wp:cNvGraphicFramePr>
+              <a:graphicFrameLocks xmlns:a="http://schemas.openxmlformats.org/drawingml/2006/main" noChangeAspect="1"/>
+            </wp:cNvGraphicFramePr>
+            <a:graphic xmlns:a="http://schemas.openxmlformats.org/drawingml/2006/main">
+              <a:graphicData uri="http://schemas.openxmlformats.org/drawingml/2006/picture">
+                <pic:pic xmlns:pic="http://schemas.openxmlformats.org/drawingml/2006/picture">
+                  <pic:nvPicPr>
+                    <pic:cNvPr id="6" name="Picture 6"/>
+                    <pic:cNvPicPr/>
+                  </pic:nvPicPr>
+                  <pic:blipFill>
+                    <a:blip r:embed="rId8">
+                      <a:extLst>
+                        <a:ext uri="{28A0092B-C50C-407E-A947-70E740481C1C}">
+                          <a14:useLocalDpi xmlns:a14="http://schemas.microsoft.com/office/drawing/2010/main" val="0"/>
+                        </a:ext>
+                      </a:extLst>
+                    </a:blip>
+                    <a:stretch>
+                      <a:fillRect/>
+                    </a:stretch>
+                  </pic:blipFill>
+                  <pic:spPr>
+                    <a:xfrm>
+                      <a:off x="0" y="0"/>
+                      <a:ext cx="5353797" cy="2629267"/>
+                    </a:xfrm>
+                    <a:prstGeom prst="rect">
+                      <a:avLst/>
+                    </a:prstGeom>
+                  </pic:spPr>
+                </pic:pic>
+              </a:graphicData>
+            </a:graphic>
+          </wp:inline>
+        </w:drawing>
+      </w:r>
     </w:p>
     <w:p>
       <w:pPr>
@@ -964,6 +1013,7 @@
           <w:szCs w:val="24"/>
           <w:u w:val="single"/>
         </w:rPr>
+        <w:lastRenderedPageBreak/>
         <w:t>Example:</w:t>
       </w:r>
     </w:p>
@@ -974,6 +1024,54 @@
           <w:szCs w:val="24"/>
         </w:rPr>
       </w:pPr>
+      <w:r>
+        <w:rPr>
+          <w:noProof/>
+          <w:sz w:val="24"/>
+          <w:szCs w:val="24"/>
+        </w:rPr>
+        <w:drawing>
+          <wp:inline distT="0" distB="0" distL="0" distR="0" wp14:anchorId="787D760F" wp14:editId="36A0903B">
+            <wp:extent cx="5582429" cy="790685"/>
+            <wp:effectExtent l="0" t="0" r="0" b="9525"/>
+            <wp:docPr id="7" name="Picture 7"/>
+            <wp:cNvGraphicFramePr>
+              <a:graphicFrameLocks xmlns:a="http://schemas.openxmlformats.org/drawingml/2006/main" noChangeAspect="1"/>
+            </wp:cNvGraphicFramePr>
+            <a:graphic xmlns:a="http://schemas.openxmlformats.org/drawingml/2006/main">
+              <a:graphicData uri="http://schemas.openxmlformats.org/drawingml/2006/picture">
+                <pic:pic xmlns:pic="http://schemas.openxmlformats.org/drawingml/2006/picture">
+                  <pic:nvPicPr>
+                    <pic:cNvPr id="7" name="Picture 7"/>
+                    <pic:cNvPicPr/>
+                  </pic:nvPicPr>
+                  <pic:blipFill>
+                    <a:blip r:embed="rId9">
+                      <a:extLst>
+                        <a:ext uri="{28A0092B-C50C-407E-A947-70E740481C1C}">
+                          <a14:useLocalDpi xmlns:a14="http://schemas.microsoft.com/office/drawing/2010/main" val="0"/>
+                        </a:ext>
+                      </a:extLst>
+                    </a:blip>
+                    <a:stretch>
+                      <a:fillRect/>
+                    </a:stretch>
+                  </pic:blipFill>
+                  <pic:spPr>
+                    <a:xfrm>
+                      <a:off x="0" y="0"/>
+                      <a:ext cx="5582429" cy="790685"/>
+                    </a:xfrm>
+                    <a:prstGeom prst="rect">
+                      <a:avLst/>
+                    </a:prstGeom>
+                  </pic:spPr>
+                </pic:pic>
+              </a:graphicData>
+            </a:graphic>
+          </wp:inline>
+        </w:drawing>
+      </w:r>
     </w:p>
     <w:p>
       <w:pPr>
@@ -1065,7 +1163,6 @@
           <w:sz w:val="24"/>
           <w:szCs w:val="24"/>
         </w:rPr>
-        <w:lastRenderedPageBreak/>
         <w:t xml:space="preserve">git </w:t>
       </w:r>
       <w:r>
@@ -1103,6 +1200,54 @@
           <w:szCs w:val="24"/>
         </w:rPr>
       </w:pPr>
+      <w:r>
+        <w:rPr>
+          <w:noProof/>
+          <w:sz w:val="24"/>
+          <w:szCs w:val="24"/>
+        </w:rPr>
+        <w:drawing>
+          <wp:inline distT="0" distB="0" distL="0" distR="0" wp14:anchorId="42963648" wp14:editId="3430191A">
+            <wp:extent cx="5731510" cy="1697990"/>
+            <wp:effectExtent l="0" t="0" r="2540" b="0"/>
+            <wp:docPr id="9" name="Picture 9"/>
+            <wp:cNvGraphicFramePr>
+              <a:graphicFrameLocks xmlns:a="http://schemas.openxmlformats.org/drawingml/2006/main" noChangeAspect="1"/>
+            </wp:cNvGraphicFramePr>
+            <a:graphic xmlns:a="http://schemas.openxmlformats.org/drawingml/2006/main">
+              <a:graphicData uri="http://schemas.openxmlformats.org/drawingml/2006/picture">
+                <pic:pic xmlns:pic="http://schemas.openxmlformats.org/drawingml/2006/picture">
+                  <pic:nvPicPr>
+                    <pic:cNvPr id="9" name="Picture 9"/>
+                    <pic:cNvPicPr/>
+                  </pic:nvPicPr>
+                  <pic:blipFill>
+                    <a:blip r:embed="rId10">
+                      <a:extLst>
+                        <a:ext uri="{28A0092B-C50C-407E-A947-70E740481C1C}">
+                          <a14:useLocalDpi xmlns:a14="http://schemas.microsoft.com/office/drawing/2010/main" val="0"/>
+                        </a:ext>
+                      </a:extLst>
+                    </a:blip>
+                    <a:stretch>
+                      <a:fillRect/>
+                    </a:stretch>
+                  </pic:blipFill>
+                  <pic:spPr>
+                    <a:xfrm>
+                      <a:off x="0" y="0"/>
+                      <a:ext cx="5731510" cy="1697990"/>
+                    </a:xfrm>
+                    <a:prstGeom prst="rect">
+                      <a:avLst/>
+                    </a:prstGeom>
+                  </pic:spPr>
+                </pic:pic>
+              </a:graphicData>
+            </a:graphic>
+          </wp:inline>
+        </w:drawing>
+      </w:r>
     </w:p>
     <w:p>
       <w:pPr>
@@ -1284,6 +1429,54 @@
           <w:szCs w:val="24"/>
         </w:rPr>
       </w:pPr>
+      <w:r>
+        <w:rPr>
+          <w:noProof/>
+          <w:sz w:val="24"/>
+          <w:szCs w:val="24"/>
+        </w:rPr>
+        <w:drawing>
+          <wp:inline distT="0" distB="0" distL="0" distR="0" wp14:anchorId="45F5C774" wp14:editId="2A192247">
+            <wp:extent cx="5277587" cy="581106"/>
+            <wp:effectExtent l="0" t="0" r="0" b="9525"/>
+            <wp:docPr id="8" name="Picture 8"/>
+            <wp:cNvGraphicFramePr>
+              <a:graphicFrameLocks xmlns:a="http://schemas.openxmlformats.org/drawingml/2006/main" noChangeAspect="1"/>
+            </wp:cNvGraphicFramePr>
+            <a:graphic xmlns:a="http://schemas.openxmlformats.org/drawingml/2006/main">
+              <a:graphicData uri="http://schemas.openxmlformats.org/drawingml/2006/picture">
+                <pic:pic xmlns:pic="http://schemas.openxmlformats.org/drawingml/2006/picture">
+                  <pic:nvPicPr>
+                    <pic:cNvPr id="8" name="Picture 8"/>
+                    <pic:cNvPicPr/>
+                  </pic:nvPicPr>
+                  <pic:blipFill>
+                    <a:blip r:embed="rId11">
+                      <a:extLst>
+                        <a:ext uri="{28A0092B-C50C-407E-A947-70E740481C1C}">
+                          <a14:useLocalDpi xmlns:a14="http://schemas.microsoft.com/office/drawing/2010/main" val="0"/>
+                        </a:ext>
+                      </a:extLst>
+                    </a:blip>
+                    <a:stretch>
+                      <a:fillRect/>
+                    </a:stretch>
+                  </pic:blipFill>
+                  <pic:spPr>
+                    <a:xfrm>
+                      <a:off x="0" y="0"/>
+                      <a:ext cx="5277587" cy="581106"/>
+                    </a:xfrm>
+                    <a:prstGeom prst="rect">
+                      <a:avLst/>
+                    </a:prstGeom>
+                  </pic:spPr>
+                </pic:pic>
+              </a:graphicData>
+            </a:graphic>
+          </wp:inline>
+        </w:drawing>
+      </w:r>
     </w:p>
     <w:p>
       <w:pPr>
@@ -1307,6 +1500,7 @@
           <w:sz w:val="36"/>
           <w:szCs w:val="36"/>
         </w:rPr>
+        <w:lastRenderedPageBreak/>
         <w:t>git branch</w:t>
       </w:r>
     </w:p>
@@ -1468,6 +1662,28 @@
           <w:szCs w:val="24"/>
         </w:rPr>
         <w:t xml:space="preserve">This </w:t>
+      </w:r>
+      <w:r>
+        <w:rPr>
+          <w:sz w:val="24"/>
+          <w:szCs w:val="24"/>
+        </w:rPr>
+        <w:t>copies an existing Git repository.</w:t>
+      </w:r>
+    </w:p>
+    <w:p>
+      <w:pPr>
+        <w:rPr>
+          <w:sz w:val="24"/>
+          <w:szCs w:val="24"/>
+        </w:rPr>
+      </w:pPr>
+      <w:r>
+        <w:rPr>
+          <w:sz w:val="24"/>
+          <w:szCs w:val="24"/>
+        </w:rPr>
+        <w:t>It has its own history, manages its own files, and is a completely isolated environment from the original repository.</w:t>
       </w:r>
     </w:p>
     <w:p>

</xml_diff>